<commit_message>
Kiber - 2.a tétel hozzáadva
</commit_message>
<xml_diff>
--- a/SZTGUI/4. UML.docx
+++ b/SZTGUI/4. UML.docx
@@ -4,38 +4,925 @@
   <w:body>
     <w:p>
       <w:pPr>
-        <w:pStyle w:val="Listaszerbekezds"/>
-        <w:numPr>
-          <w:ilvl w:val="0"/>
-          <w:numId w:val="1"/>
-        </w:numPr>
-        <w:jc w:val="both"/>
-      </w:pPr>
-      <w:r>
-        <w:rPr>
-          <w:b/>
-          <w:bCs/>
-        </w:rPr>
+        <w:pStyle w:val="Cm"/>
+      </w:pPr>
+      <w:r>
         <w:t>UML (Unified Modeling Language)</w:t>
       </w:r>
-      <w:r>
-        <w:rPr>
-          <w:b/>
-          <w:bCs/>
-        </w:rPr>
+    </w:p>
+    <w:p>
+      <w:pPr>
+        <w:pStyle w:val="Cmsor1"/>
+      </w:pPr>
+      <w:r>
+        <w:t>UML nélkül</w:t>
+      </w:r>
+    </w:p>
+    <w:p>
+      <w:pPr>
+        <w:pStyle w:val="Listaszerbekezds"/>
+        <w:numPr>
+          <w:ilvl w:val="0"/>
+          <w:numId w:val="3"/>
+        </w:numPr>
+        <w:rPr>
+          <w:b/>
+          <w:bCs/>
+        </w:rPr>
+      </w:pPr>
+      <w:r>
+        <w:rPr>
+          <w:b/>
+          <w:bCs/>
+        </w:rPr>
+        <w:t>Kommunikációs szakadék van a megrendelő és a fejlesztők között.</w:t>
+      </w:r>
+    </w:p>
+    <w:p>
+      <w:pPr>
+        <w:pStyle w:val="Listaszerbekezds"/>
+        <w:numPr>
+          <w:ilvl w:val="1"/>
+          <w:numId w:val="3"/>
+        </w:numPr>
+      </w:pPr>
+      <w:r>
+        <w:t>Agilis módszereket be kell vonni.</w:t>
+      </w:r>
+    </w:p>
+    <w:p>
+      <w:pPr>
+        <w:pStyle w:val="Listaszerbekezds"/>
+        <w:numPr>
+          <w:ilvl w:val="1"/>
+          <w:numId w:val="3"/>
+        </w:numPr>
+      </w:pPr>
+      <w:r>
+        <w:t>Prototípusokat kell fejleszteni és azokat véleményeztetni.</w:t>
+      </w:r>
+    </w:p>
+    <w:p>
+      <w:pPr>
+        <w:pStyle w:val="Listaszerbekezds"/>
+        <w:numPr>
+          <w:ilvl w:val="1"/>
+          <w:numId w:val="3"/>
+        </w:numPr>
+      </w:pPr>
+      <w:r>
+        <w:t>Meg kell találni a közös nyelvet.</w:t>
+      </w:r>
+    </w:p>
+    <w:p>
+      <w:pPr>
+        <w:pStyle w:val="Listaszerbekezds"/>
+        <w:numPr>
+          <w:ilvl w:val="0"/>
+          <w:numId w:val="3"/>
+        </w:numPr>
+      </w:pPr>
+      <w:r>
+        <w:rPr>
+          <w:b/>
+          <w:bCs/>
+        </w:rPr>
+        <w:t>Kommunikációs szakadék van fejlesztő és fejlesztő között</w:t>
+      </w:r>
+    </w:p>
+    <w:p>
+      <w:pPr>
+        <w:pStyle w:val="Listaszerbekezds"/>
+        <w:numPr>
+          <w:ilvl w:val="1"/>
+          <w:numId w:val="3"/>
+        </w:numPr>
+      </w:pPr>
+      <w:r>
+        <w:t>Tapasztalat, tudásszint</w:t>
+      </w:r>
+      <w:r>
+        <w:t xml:space="preserve"> </w:t>
+      </w:r>
+      <w:r>
+        <w:t>b</w:t>
+      </w:r>
+      <w:r>
+        <w:t>é</w:t>
+      </w:r>
+      <w:r>
+        <w:t>li különbségek lehetnek.</w:t>
+      </w:r>
+    </w:p>
+    <w:p>
+      <w:pPr>
+        <w:pStyle w:val="Cmsor1"/>
+      </w:pPr>
+      <w:r>
+        <w:t>A</w:t>
+      </w:r>
+      <w:r>
+        <w:t>lapelvek</w:t>
+      </w:r>
+    </w:p>
+    <w:p>
+      <w:pPr>
+        <w:pStyle w:val="Listaszerbekezds"/>
+        <w:numPr>
+          <w:ilvl w:val="0"/>
+          <w:numId w:val="2"/>
+        </w:numPr>
+      </w:pPr>
+      <w:r>
+        <w:t>Grafikus leírónyelv, ami segít</w:t>
+      </w:r>
+      <w:r>
+        <w:t xml:space="preserve"> vizualizálni, specifikálni, tervezni és dokumentálni.</w:t>
+      </w:r>
+    </w:p>
+    <w:p>
+      <w:pPr>
+        <w:pStyle w:val="Listaszerbekezds"/>
+        <w:numPr>
+          <w:ilvl w:val="0"/>
+          <w:numId w:val="2"/>
+        </w:numPr>
+        <w:rPr>
+          <w:b/>
+          <w:bCs/>
+        </w:rPr>
+      </w:pPr>
+      <w:r>
+        <w:rPr>
+          <w:b/>
+          <w:bCs/>
+        </w:rPr>
+        <w:t>Kinek jó?</w:t>
+      </w:r>
+    </w:p>
+    <w:p>
+      <w:pPr>
+        <w:pStyle w:val="Listaszerbekezds"/>
+        <w:numPr>
+          <w:ilvl w:val="1"/>
+          <w:numId w:val="2"/>
+        </w:numPr>
+        <w:rPr>
+          <w:b/>
+          <w:bCs/>
+        </w:rPr>
+      </w:pPr>
+      <w:r>
+        <w:t>Megrendelő egy folyamatábrát könnyen tud értelmezni.</w:t>
+      </w:r>
+    </w:p>
+    <w:p>
+      <w:pPr>
+        <w:pStyle w:val="Listaszerbekezds"/>
+        <w:numPr>
+          <w:ilvl w:val="1"/>
+          <w:numId w:val="2"/>
+        </w:numPr>
+        <w:rPr>
+          <w:b/>
+          <w:bCs/>
+        </w:rPr>
+      </w:pPr>
+      <w:r>
+        <w:t>Fejlesztő könnyebben megérti, hogy a másik fejlesztő rendszere hogy működik.</w:t>
+      </w:r>
+    </w:p>
+    <w:p>
+      <w:pPr>
+        <w:pStyle w:val="Listaszerbekezds"/>
+        <w:numPr>
+          <w:ilvl w:val="1"/>
+          <w:numId w:val="2"/>
+        </w:numPr>
+        <w:rPr>
+          <w:b/>
+          <w:bCs/>
+        </w:rPr>
+      </w:pPr>
+      <w:r>
+        <w:t>Vizuális ábrázolás jobb megértést biztosít.</w:t>
+      </w:r>
+    </w:p>
+    <w:p>
+      <w:pPr>
+        <w:pStyle w:val="Listaszerbekezds"/>
+        <w:numPr>
+          <w:ilvl w:val="1"/>
+          <w:numId w:val="2"/>
+        </w:numPr>
+        <w:rPr>
+          <w:b/>
+          <w:bCs/>
+        </w:rPr>
+      </w:pPr>
+      <w:r>
+        <w:t>Dokumentáció és így alapos lesz általa.</w:t>
+      </w:r>
+    </w:p>
+    <w:p>
+      <w:pPr>
+        <w:pStyle w:val="Cmsor2"/>
+      </w:pPr>
+      <w:r>
+        <w:t>UML használata</w:t>
+      </w:r>
+    </w:p>
+    <w:p>
+      <w:pPr>
+        <w:pStyle w:val="Listaszerbekezds"/>
+        <w:numPr>
+          <w:ilvl w:val="0"/>
+          <w:numId w:val="2"/>
+        </w:numPr>
+      </w:pPr>
+      <w:r>
+        <w:t>UML egy szigorú modellező nyelv.</w:t>
+      </w:r>
+    </w:p>
+    <w:p>
+      <w:pPr>
+        <w:pStyle w:val="Listaszerbekezds"/>
+        <w:numPr>
+          <w:ilvl w:val="0"/>
+          <w:numId w:val="2"/>
+        </w:numPr>
+        <w:rPr>
+          <w:b/>
+          <w:bCs/>
+        </w:rPr>
+      </w:pPr>
+      <w:r>
+        <w:rPr>
+          <w:b/>
+          <w:bCs/>
+        </w:rPr>
+        <w:t>Modellező eszközök:</w:t>
+      </w:r>
+    </w:p>
+    <w:p>
+      <w:pPr>
+        <w:pStyle w:val="Listaszerbekezds"/>
+        <w:numPr>
+          <w:ilvl w:val="1"/>
+          <w:numId w:val="2"/>
+        </w:numPr>
+        <w:rPr>
+          <w:b/>
+          <w:bCs/>
+        </w:rPr>
+      </w:pPr>
+      <w:r>
+        <w:t>Microsoft Visio</w:t>
+      </w:r>
+    </w:p>
+    <w:p>
+      <w:pPr>
+        <w:pStyle w:val="Listaszerbekezds"/>
+        <w:numPr>
+          <w:ilvl w:val="1"/>
+          <w:numId w:val="2"/>
+        </w:numPr>
+        <w:rPr>
+          <w:b/>
+          <w:bCs/>
+        </w:rPr>
+      </w:pPr>
+      <w:r>
+        <w:t>Visual Paradigm for UML</w:t>
+      </w:r>
+    </w:p>
+    <w:p>
+      <w:pPr>
+        <w:pStyle w:val="Listaszerbekezds"/>
+        <w:numPr>
+          <w:ilvl w:val="1"/>
+          <w:numId w:val="2"/>
+        </w:numPr>
+        <w:rPr>
+          <w:b/>
+          <w:bCs/>
+        </w:rPr>
+      </w:pPr>
+      <w:r>
+        <w:t>Rational Rose</w:t>
+      </w:r>
+    </w:p>
+    <w:p>
+      <w:pPr>
+        <w:pStyle w:val="Cmsor1"/>
+      </w:pPr>
+      <w:r>
+        <w:t>C</w:t>
+      </w:r>
+      <w:r>
+        <w:t>élok</w:t>
+      </w:r>
+    </w:p>
+    <w:p>
+      <w:pPr>
+        <w:pStyle w:val="Listaszerbekezds"/>
+        <w:numPr>
+          <w:ilvl w:val="0"/>
+          <w:numId w:val="2"/>
+        </w:numPr>
+      </w:pPr>
+      <w:r>
+        <w:t>Egyszerűsíti a bonyolult struktúrákat.</w:t>
+      </w:r>
+    </w:p>
+    <w:p>
+      <w:pPr>
+        <w:pStyle w:val="Listaszerbekezds"/>
+        <w:numPr>
+          <w:ilvl w:val="0"/>
+          <w:numId w:val="2"/>
+        </w:numPr>
+      </w:pPr>
+      <w:r>
+        <w:t>Kommunikációs eszközként szolgál.</w:t>
+      </w:r>
+    </w:p>
+    <w:p>
+      <w:pPr>
+        <w:pStyle w:val="Listaszerbekezds"/>
+        <w:numPr>
+          <w:ilvl w:val="0"/>
+          <w:numId w:val="2"/>
+        </w:numPr>
+      </w:pPr>
+      <w:r>
+        <w:t>Automatizálja a szoftverek előállítását és folyamatokat.</w:t>
+      </w:r>
+    </w:p>
+    <w:p>
+      <w:pPr>
+        <w:pStyle w:val="Listaszerbekezds"/>
+        <w:numPr>
+          <w:ilvl w:val="0"/>
+          <w:numId w:val="2"/>
+        </w:numPr>
+      </w:pPr>
+      <w:r>
+        <w:t>Segíti a szerkezeti problémák megoldását.</w:t>
+      </w:r>
+    </w:p>
+    <w:p>
+      <w:pPr>
+        <w:pStyle w:val="Listaszerbekezds"/>
+        <w:numPr>
+          <w:ilvl w:val="0"/>
+          <w:numId w:val="2"/>
+        </w:numPr>
+      </w:pPr>
+      <w:r>
+        <w:t>Javítja a munka minőségét.</w:t>
+      </w:r>
+    </w:p>
+    <w:p>
+      <w:pPr>
+        <w:rPr>
+          <w:rFonts w:asciiTheme="majorHAnsi" w:eastAsiaTheme="majorEastAsia" w:hAnsiTheme="majorHAnsi" w:cstheme="majorBidi"/>
+          <w:color w:val="2F5496" w:themeColor="accent1" w:themeShade="BF"/>
+          <w:sz w:val="32"/>
+          <w:szCs w:val="32"/>
+        </w:rPr>
+      </w:pPr>
+      <w:r>
+        <w:br w:type="page"/>
+      </w:r>
+    </w:p>
+    <w:p>
+      <w:pPr>
+        <w:pStyle w:val="Cmsor1"/>
+      </w:pPr>
+      <w:r>
+        <w:lastRenderedPageBreak/>
+        <w:t>D</w:t>
+      </w:r>
+      <w:r>
+        <w:t>iagramok bemutatása (kategóriák: Deployment / Behavioral / Structural / Implementation)</w:t>
+      </w:r>
+      <w:r>
+        <w:t>.</w:t>
+      </w:r>
+    </w:p>
+    <w:p>
+      <w:hyperlink r:id="rId5" w:history="1">
+        <w:r>
+          <w:rPr>
+            <w:rStyle w:val="Hiperhivatkozs"/>
+          </w:rPr>
+          <w:t>https://www.visual-paradigm.com/guide/uml-unified-modeling-language/behavior-vs-structural-diagram/</w:t>
+        </w:r>
+      </w:hyperlink>
+    </w:p>
+    <w:p>
+      <w:hyperlink r:id="rId6" w:history="1">
+        <w:r>
+          <w:rPr>
+            <w:rStyle w:val="Hiperhivatkozs"/>
+          </w:rPr>
+          <w:t>https://www.tutorialspoint.com/uml/uml_deployment_diagram.htm</w:t>
+        </w:r>
+      </w:hyperlink>
+    </w:p>
+    <w:p>
+      <w:r>
+        <w:t>https://people.inf.elte.hu/treszka/oktatas/OOP/11.pdf</w:t>
+      </w:r>
+    </w:p>
+    <w:p>
+      <w:pPr>
+        <w:pStyle w:val="Cmsor2"/>
+      </w:pPr>
+      <w:r>
+        <w:t>Structural</w:t>
+      </w:r>
+    </w:p>
+    <w:p>
+      <w:pPr>
+        <w:pStyle w:val="Cmsor3"/>
+      </w:pPr>
+      <w:r>
+        <w:t>Structural – Composit Structure Diagram</w:t>
+      </w:r>
+    </w:p>
+    <w:p>
+      <w:pPr>
+        <w:pStyle w:val="Cmsor3"/>
+      </w:pPr>
+      <w:r>
+        <w:t>Structural – Deployment Diagram</w:t>
+      </w:r>
+    </w:p>
+    <w:p>
+      <w:pPr>
+        <w:pStyle w:val="Cmsor3"/>
+      </w:pPr>
+      <w:r>
+        <w:t>Structural – Package Diagram</w:t>
+      </w:r>
+    </w:p>
+    <w:p>
+      <w:pPr>
+        <w:pStyle w:val="Cmsor3"/>
+      </w:pPr>
+      <w:r>
+        <w:t>Structural – Profile Diagram</w:t>
+      </w:r>
+    </w:p>
+    <w:p>
+      <w:pPr>
+        <w:pStyle w:val="Cmsor3"/>
+      </w:pPr>
+      <w:r>
+        <w:t>Structural - Class Diagram</w:t>
+      </w:r>
+    </w:p>
+    <w:p>
+      <w:pPr>
+        <w:pStyle w:val="Cmsor3"/>
+      </w:pPr>
+      <w:r>
+        <w:t>Structure – Object Diagram</w:t>
+      </w:r>
+    </w:p>
+    <w:p>
+      <w:pPr>
+        <w:pStyle w:val="Cmsor3"/>
+      </w:pPr>
+      <w:r>
+        <w:t>Structure – Component Diagram</w:t>
+      </w:r>
+    </w:p>
+    <w:p>
+      <w:pPr>
+        <w:pStyle w:val="Cmsor2"/>
+      </w:pPr>
+      <w:r>
+        <w:t>Behavioral</w:t>
+      </w:r>
+    </w:p>
+    <w:p>
+      <w:pPr>
+        <w:pStyle w:val="Cmsor3"/>
+      </w:pPr>
+      <w:r>
+        <w:t>Behavioral – Use Case Diagram</w:t>
+      </w:r>
+    </w:p>
+    <w:p>
+      <w:pPr>
+        <w:pStyle w:val="Listaszerbekezds"/>
+        <w:numPr>
+          <w:ilvl w:val="0"/>
+          <w:numId w:val="2"/>
+        </w:numPr>
+        <w:rPr>
+          <w:b/>
+          <w:bCs/>
+        </w:rPr>
+      </w:pPr>
+      <w:r>
+        <w:rPr>
+          <w:b/>
+          <w:bCs/>
+        </w:rPr>
+        <w:t>Célja:</w:t>
+      </w:r>
+      <w:r>
+        <w:rPr>
+          <w:b/>
+          <w:bCs/>
+        </w:rPr>
+        <w:t xml:space="preserve"> </w:t>
+      </w:r>
+      <w:r>
+        <w:t>Megrendelővel való egyeztetés, hogy pontosan milyen szerepköröket, funkciókat képzelt el, és ezeket a funkciókat melyik szerepkörrel lehet igénybe venni.</w:t>
+      </w:r>
+    </w:p>
+    <w:p>
+      <w:pPr>
+        <w:pStyle w:val="Listaszerbekezds"/>
+        <w:numPr>
+          <w:ilvl w:val="0"/>
+          <w:numId w:val="2"/>
+        </w:numPr>
+        <w:rPr>
+          <w:b/>
+          <w:bCs/>
+        </w:rPr>
+      </w:pPr>
+      <w:r>
+        <w:rPr>
+          <w:b/>
+          <w:bCs/>
+        </w:rPr>
+        <w:t>Aktor és használati eset közötti megfeleltetés.</w:t>
+      </w:r>
+    </w:p>
+    <w:p>
+      <w:pPr>
+        <w:pStyle w:val="Listaszerbekezds"/>
+        <w:numPr>
+          <w:ilvl w:val="0"/>
+          <w:numId w:val="2"/>
+        </w:numPr>
+        <w:rPr>
+          <w:b/>
+          <w:bCs/>
+        </w:rPr>
+      </w:pPr>
+      <w:r>
+        <w:rPr>
+          <w:b/>
+          <w:bCs/>
+        </w:rPr>
+        <w:t>Van öröklődés</w:t>
+      </w:r>
+      <w:r>
+        <w:rPr>
+          <w:b/>
+          <w:bCs/>
+        </w:rPr>
+        <w:t>:</w:t>
+      </w:r>
+    </w:p>
+    <w:p>
+      <w:pPr>
+        <w:pStyle w:val="Listaszerbekezds"/>
+        <w:numPr>
+          <w:ilvl w:val="1"/>
+          <w:numId w:val="2"/>
+        </w:numPr>
+        <w:rPr>
+          <w:b/>
+          <w:bCs/>
+        </w:rPr>
+      </w:pPr>
+      <w:r>
+        <w:t>Aktorok között</w:t>
+      </w:r>
+    </w:p>
+    <w:p>
+      <w:pPr>
+        <w:pStyle w:val="Listaszerbekezds"/>
+        <w:numPr>
+          <w:ilvl w:val="1"/>
+          <w:numId w:val="2"/>
+        </w:numPr>
+        <w:rPr>
+          <w:b/>
+          <w:bCs/>
+        </w:rPr>
+      </w:pPr>
+      <w:r>
+        <w:t>Használati esetek között</w:t>
+      </w:r>
+    </w:p>
+    <w:p>
+      <w:pPr>
+        <w:pStyle w:val="Listaszerbekezds"/>
+        <w:numPr>
+          <w:ilvl w:val="0"/>
+          <w:numId w:val="2"/>
+        </w:numPr>
+        <w:rPr>
+          <w:b/>
+          <w:bCs/>
+        </w:rPr>
+      </w:pPr>
+      <w:r>
+        <w:rPr>
+          <w:b/>
+          <w:bCs/>
+        </w:rPr>
+        <w:t>Tartalmazás/Kibővítés</w:t>
+      </w:r>
+    </w:p>
+    <w:p>
+      <w:pPr>
+        <w:pStyle w:val="Listaszerbekezds"/>
+        <w:numPr>
+          <w:ilvl w:val="1"/>
+          <w:numId w:val="2"/>
+        </w:numPr>
+        <w:rPr>
+          <w:b/>
+          <w:bCs/>
+        </w:rPr>
+      </w:pPr>
+      <w:r>
+        <w:t>Használati esetek között</w:t>
+      </w:r>
+    </w:p>
+    <w:p>
+      <w:pPr>
+        <w:pStyle w:val="Cmsor3"/>
+      </w:pPr>
+      <w:r>
+        <w:t>Behavioral – Activity Diagram</w:t>
+      </w:r>
+    </w:p>
+    <w:p>
+      <w:pPr>
+        <w:pStyle w:val="Listaszerbekezds"/>
+        <w:numPr>
+          <w:ilvl w:val="0"/>
+          <w:numId w:val="2"/>
+        </w:numPr>
+      </w:pPr>
+      <w:r>
+        <w:t>Use-case utáni következő lépés.</w:t>
+      </w:r>
+    </w:p>
+    <w:p>
+      <w:pPr>
+        <w:pStyle w:val="Listaszerbekezds"/>
+        <w:numPr>
+          <w:ilvl w:val="0"/>
+          <w:numId w:val="2"/>
+        </w:numPr>
+      </w:pPr>
+      <w:r>
+        <w:rPr>
+          <w:b/>
+          <w:bCs/>
+        </w:rPr>
+        <w:t>Célja</w:t>
+      </w:r>
+      <w:r>
         <w:t xml:space="preserve">: </w:t>
       </w:r>
-      <w:r>
-        <w:rPr>
-          <w:bCs/>
-        </w:rPr>
-        <w:t>alapelvek, célok, diagramok bemutatása (kategóriák: Deployment / Behavioral / Structural / Implementation)</w:t>
+    </w:p>
+    <w:p>
+      <w:pPr>
+        <w:pStyle w:val="Listaszerbekezds"/>
+        <w:numPr>
+          <w:ilvl w:val="1"/>
+          <w:numId w:val="2"/>
+        </w:numPr>
+      </w:pPr>
+      <w:r>
+        <w:t>Rendszer folyamat lerajzolása</w:t>
       </w:r>
       <w:r>
         <w:t>.</w:t>
       </w:r>
     </w:p>
-    <w:p/>
+    <w:p>
+      <w:pPr>
+        <w:pStyle w:val="Listaszerbekezds"/>
+        <w:numPr>
+          <w:ilvl w:val="1"/>
+          <w:numId w:val="2"/>
+        </w:numPr>
+      </w:pPr>
+      <w:r>
+        <w:t>Leírja az egyik tevékenységtől a másikig tartó sorrendet.</w:t>
+      </w:r>
+    </w:p>
+    <w:p>
+      <w:pPr>
+        <w:pStyle w:val="Listaszerbekezds"/>
+        <w:numPr>
+          <w:ilvl w:val="1"/>
+          <w:numId w:val="2"/>
+        </w:numPr>
+      </w:pPr>
+      <w:r>
+        <w:t>Leírja a rendszer párhuzamos, elágazó és egyidejű folyamatát.</w:t>
+      </w:r>
+    </w:p>
+    <w:p>
+      <w:pPr>
+        <w:pStyle w:val="Listaszerbekezds"/>
+        <w:numPr>
+          <w:ilvl w:val="0"/>
+          <w:numId w:val="2"/>
+        </w:numPr>
+      </w:pPr>
+      <w:r>
+        <w:t>A lépésenkénti tevékenységek és műveletek munkafolyamatainak grafikus</w:t>
+      </w:r>
+      <w:r>
+        <w:t xml:space="preserve"> ábrázolása.</w:t>
+      </w:r>
+    </w:p>
+    <w:p>
+      <w:pPr>
+        <w:pStyle w:val="Listaszerbekezds"/>
+        <w:numPr>
+          <w:ilvl w:val="0"/>
+          <w:numId w:val="2"/>
+        </w:numPr>
+        <w:rPr>
+          <w:b/>
+          <w:bCs/>
+        </w:rPr>
+      </w:pPr>
+      <w:r>
+        <w:rPr>
+          <w:b/>
+          <w:bCs/>
+        </w:rPr>
+        <w:t>Használati eseteknél a cél:</w:t>
+      </w:r>
+    </w:p>
+    <w:p>
+      <w:pPr>
+        <w:pStyle w:val="Listaszerbekezds"/>
+        <w:numPr>
+          <w:ilvl w:val="1"/>
+          <w:numId w:val="2"/>
+        </w:numPr>
+      </w:pPr>
+      <w:r>
+        <w:t>Belső foly</w:t>
+      </w:r>
+      <w:r>
+        <w:t>amatok ábrázolása</w:t>
+      </w:r>
+    </w:p>
+    <w:p>
+      <w:pPr>
+        <w:pStyle w:val="Listaszerbekezds"/>
+        <w:numPr>
+          <w:ilvl w:val="1"/>
+          <w:numId w:val="2"/>
+        </w:numPr>
+      </w:pPr>
+      <w:r>
+        <w:t>Egymás után következőségek ábrázolása</w:t>
+      </w:r>
+    </w:p>
+    <w:p>
+      <w:pPr>
+        <w:pStyle w:val="Listaszerbekezds"/>
+        <w:numPr>
+          <w:ilvl w:val="0"/>
+          <w:numId w:val="2"/>
+        </w:numPr>
+      </w:pPr>
+      <w:r>
+        <w:t>1 használati eset = 1 Activity diagram</w:t>
+      </w:r>
+    </w:p>
+    <w:p>
+      <w:pPr>
+        <w:pStyle w:val="Listaszerbekezds"/>
+        <w:numPr>
+          <w:ilvl w:val="0"/>
+          <w:numId w:val="2"/>
+        </w:numPr>
+      </w:pPr>
+      <w:r>
+        <w:t>Egy diagrammon belül más use case-ek is előjöhetnek.</w:t>
+      </w:r>
+    </w:p>
+    <w:p>
+      <w:pPr>
+        <w:pStyle w:val="Cmsor3"/>
+      </w:pPr>
+      <w:r>
+        <w:t>Behavioral – State Machine Diagram</w:t>
+      </w:r>
+    </w:p>
+    <w:p>
+      <w:pPr>
+        <w:pStyle w:val="Listaszerbekezds"/>
+        <w:numPr>
+          <w:ilvl w:val="0"/>
+          <w:numId w:val="2"/>
+        </w:numPr>
+      </w:pPr>
+      <w:r>
+        <w:t>Rendszer/Objektum állapotainak egymás után következőségét ábrázolja.</w:t>
+      </w:r>
+    </w:p>
+    <w:p>
+      <w:pPr>
+        <w:pStyle w:val="Listaszerbekezds"/>
+        <w:numPr>
+          <w:ilvl w:val="0"/>
+          <w:numId w:val="2"/>
+        </w:numPr>
+      </w:pPr>
+      <w:r>
+        <w:t>Irányított gráf, aminek csomópontjai a logikai állapotok, amik élei a köztük lévő átmenetek.</w:t>
+      </w:r>
+    </w:p>
+    <w:p>
+      <w:pPr>
+        <w:pStyle w:val="Listaszerbekezds"/>
+        <w:numPr>
+          <w:ilvl w:val="0"/>
+          <w:numId w:val="2"/>
+        </w:numPr>
+      </w:pPr>
+      <w:r>
+        <w:t>A végrehajtható műveletek az állapotokhoz és az átmenetekhez is tartozhatnak.</w:t>
+      </w:r>
+    </w:p>
+    <w:p>
+      <w:pPr>
+        <w:pStyle w:val="Cmsor3"/>
+      </w:pPr>
+      <w:r>
+        <w:lastRenderedPageBreak/>
+        <w:t>Behavioral – Interaction Diagram</w:t>
+      </w:r>
+    </w:p>
+    <w:p>
+      <w:pPr>
+        <w:pStyle w:val="Cmsor3"/>
+      </w:pPr>
+      <w:r>
+        <w:t>Behavioral – Sequence Diagram</w:t>
+      </w:r>
+    </w:p>
+    <w:p>
+      <w:pPr>
+        <w:pStyle w:val="Cmsor3"/>
+      </w:pPr>
+      <w:r>
+        <w:t>Behavioral – Communication Diagram</w:t>
+      </w:r>
+    </w:p>
+    <w:p>
+      <w:pPr>
+        <w:pStyle w:val="Cmsor3"/>
+      </w:pPr>
+      <w:r>
+        <w:t>Behavioral – Interaction Overview Diagram</w:t>
+      </w:r>
+    </w:p>
+    <w:p>
+      <w:pPr>
+        <w:pStyle w:val="Cmsor3"/>
+      </w:pPr>
+      <w:r>
+        <w:t>Behavioral – Timing Diagram</w:t>
+      </w:r>
+    </w:p>
+    <w:p>
+      <w:pPr>
+        <w:pStyle w:val="Cmsor2"/>
+      </w:pPr>
+      <w:r>
+        <w:t>Deployment</w:t>
+      </w:r>
+    </w:p>
+    <w:p>
+      <w:pPr>
+        <w:pStyle w:val="Cmsor3"/>
+      </w:pPr>
+    </w:p>
     <w:sectPr>
       <w:pgSz w:w="11906" w:h="16838"/>
       <w:pgMar w:top="1417" w:right="1417" w:bottom="1417" w:left="1417" w:header="708" w:footer="708" w:gutter="0"/>
@@ -49,6 +936,118 @@
 <file path=word/numbering.xml><?xml version="1.0" encoding="utf-8"?>
 <w:numbering xmlns:wpc="http://schemas.microsoft.com/office/word/2010/wordprocessingCanvas" xmlns:cx="http://schemas.microsoft.com/office/drawing/2014/chartex" xmlns:cx1="http://schemas.microsoft.com/office/drawing/2015/9/8/chartex" xmlns:cx2="http://schemas.microsoft.com/office/drawing/2015/10/21/chartex" xmlns:cx3="http://schemas.microsoft.com/office/drawing/2016/5/9/chartex" xmlns:cx4="http://schemas.microsoft.com/office/drawing/2016/5/10/chartex" xmlns:cx5="http://schemas.microsoft.com/office/drawing/2016/5/11/chartex" xmlns:cx6="http://schemas.microsoft.com/office/drawing/2016/5/12/chartex" xmlns:cx7="http://schemas.microsoft.com/office/drawing/2016/5/13/chartex" xmlns:cx8="http://schemas.microsoft.com/office/drawing/2016/5/14/chartex" xmlns:mc="http://schemas.openxmlformats.org/markup-compatibility/2006" xmlns:aink="http://schemas.microsoft.com/office/drawing/2016/ink" xmlns:am3d="http://schemas.microsoft.com/office/drawing/2017/model3d" xmlns:o="urn:schemas-microsoft-com:office:office" xmlns:oel="http://schemas.microsoft.com/office/2019/extlst" xmlns:r="http://schemas.openxmlformats.org/officeDocument/2006/relationships" xmlns:m="http://schemas.openxmlformats.org/officeDocument/2006/math" xmlns:v="urn:schemas-microsoft-com:vml" xmlns:wp14="http://schemas.microsoft.com/office/word/2010/wordprocessingDrawing" xmlns:wp="http://schemas.openxmlformats.org/drawingml/2006/wordprocessingDrawing" xmlns:w10="urn:schemas-microsoft-com:office:word" xmlns:w="http://schemas.openxmlformats.org/wordprocessingml/2006/main" xmlns:w14="http://schemas.microsoft.com/office/word/2010/wordml" xmlns:w15="http://schemas.microsoft.com/office/word/2012/wordml" xmlns:w16cex="http://schemas.microsoft.com/office/word/2018/wordml/cex" xmlns:w16cid="http://schemas.microsoft.com/office/word/2016/wordml/cid" xmlns:w16="http://schemas.microsoft.com/office/word/2018/wordml" xmlns:w16sdtdh="http://schemas.microsoft.com/office/word/2020/wordml/sdtdatahash" xmlns:w16se="http://schemas.microsoft.com/office/word/2015/wordml/symex" xmlns:wpg="http://schemas.microsoft.com/office/word/2010/wordprocessingGroup" xmlns:wpi="http://schemas.microsoft.com/office/word/2010/wordprocessingInk" xmlns:wne="http://schemas.microsoft.com/office/word/2006/wordml" xmlns:wps="http://schemas.microsoft.com/office/word/2010/wordprocessingShape" mc:Ignorable="w14 w15 w16se w16cid w16 w16cex w16sdtdh wp14">
   <w:abstractNum w:abstractNumId="0" w15:restartNumberingAfterBreak="0">
+    <w:nsid w:val="1AB4265A"/>
+    <w:multiLevelType w:val="hybridMultilevel"/>
+    <w:tmpl w:val="354A9ED6"/>
+    <w:lvl w:ilvl="0" w:tplc="7054C828">
+      <w:numFmt w:val="bullet"/>
+      <w:lvlText w:val="-"/>
+      <w:lvlJc w:val="left"/>
+      <w:pPr>
+        <w:ind w:left="720" w:hanging="360"/>
+      </w:pPr>
+      <w:rPr>
+        <w:rFonts w:ascii="Calibri" w:eastAsiaTheme="minorHAnsi" w:hAnsi="Calibri" w:cs="Calibri" w:hint="default"/>
+      </w:rPr>
+    </w:lvl>
+    <w:lvl w:ilvl="1" w:tplc="040E0003">
+      <w:start w:val="1"/>
+      <w:numFmt w:val="bullet"/>
+      <w:lvlText w:val="o"/>
+      <w:lvlJc w:val="left"/>
+      <w:pPr>
+        <w:ind w:left="1440" w:hanging="360"/>
+      </w:pPr>
+      <w:rPr>
+        <w:rFonts w:ascii="Courier New" w:hAnsi="Courier New" w:cs="Courier New" w:hint="default"/>
+      </w:rPr>
+    </w:lvl>
+    <w:lvl w:ilvl="2" w:tplc="040E0005" w:tentative="1">
+      <w:start w:val="1"/>
+      <w:numFmt w:val="bullet"/>
+      <w:lvlText w:val=""/>
+      <w:lvlJc w:val="left"/>
+      <w:pPr>
+        <w:ind w:left="2160" w:hanging="360"/>
+      </w:pPr>
+      <w:rPr>
+        <w:rFonts w:ascii="Wingdings" w:hAnsi="Wingdings" w:hint="default"/>
+      </w:rPr>
+    </w:lvl>
+    <w:lvl w:ilvl="3" w:tplc="040E0001" w:tentative="1">
+      <w:start w:val="1"/>
+      <w:numFmt w:val="bullet"/>
+      <w:lvlText w:val=""/>
+      <w:lvlJc w:val="left"/>
+      <w:pPr>
+        <w:ind w:left="2880" w:hanging="360"/>
+      </w:pPr>
+      <w:rPr>
+        <w:rFonts w:ascii="Symbol" w:hAnsi="Symbol" w:hint="default"/>
+      </w:rPr>
+    </w:lvl>
+    <w:lvl w:ilvl="4" w:tplc="040E0003" w:tentative="1">
+      <w:start w:val="1"/>
+      <w:numFmt w:val="bullet"/>
+      <w:lvlText w:val="o"/>
+      <w:lvlJc w:val="left"/>
+      <w:pPr>
+        <w:ind w:left="3600" w:hanging="360"/>
+      </w:pPr>
+      <w:rPr>
+        <w:rFonts w:ascii="Courier New" w:hAnsi="Courier New" w:cs="Courier New" w:hint="default"/>
+      </w:rPr>
+    </w:lvl>
+    <w:lvl w:ilvl="5" w:tplc="040E0005" w:tentative="1">
+      <w:start w:val="1"/>
+      <w:numFmt w:val="bullet"/>
+      <w:lvlText w:val=""/>
+      <w:lvlJc w:val="left"/>
+      <w:pPr>
+        <w:ind w:left="4320" w:hanging="360"/>
+      </w:pPr>
+      <w:rPr>
+        <w:rFonts w:ascii="Wingdings" w:hAnsi="Wingdings" w:hint="default"/>
+      </w:rPr>
+    </w:lvl>
+    <w:lvl w:ilvl="6" w:tplc="040E0001" w:tentative="1">
+      <w:start w:val="1"/>
+      <w:numFmt w:val="bullet"/>
+      <w:lvlText w:val=""/>
+      <w:lvlJc w:val="left"/>
+      <w:pPr>
+        <w:ind w:left="5040" w:hanging="360"/>
+      </w:pPr>
+      <w:rPr>
+        <w:rFonts w:ascii="Symbol" w:hAnsi="Symbol" w:hint="default"/>
+      </w:rPr>
+    </w:lvl>
+    <w:lvl w:ilvl="7" w:tplc="040E0003" w:tentative="1">
+      <w:start w:val="1"/>
+      <w:numFmt w:val="bullet"/>
+      <w:lvlText w:val="o"/>
+      <w:lvlJc w:val="left"/>
+      <w:pPr>
+        <w:ind w:left="5760" w:hanging="360"/>
+      </w:pPr>
+      <w:rPr>
+        <w:rFonts w:ascii="Courier New" w:hAnsi="Courier New" w:cs="Courier New" w:hint="default"/>
+      </w:rPr>
+    </w:lvl>
+    <w:lvl w:ilvl="8" w:tplc="040E0005" w:tentative="1">
+      <w:start w:val="1"/>
+      <w:numFmt w:val="bullet"/>
+      <w:lvlText w:val=""/>
+      <w:lvlJc w:val="left"/>
+      <w:pPr>
+        <w:ind w:left="6480" w:hanging="360"/>
+      </w:pPr>
+      <w:rPr>
+        <w:rFonts w:ascii="Wingdings" w:hAnsi="Wingdings" w:hint="default"/>
+      </w:rPr>
+    </w:lvl>
+  </w:abstractNum>
+  <w:abstractNum w:abstractNumId="1" w15:restartNumberingAfterBreak="0">
     <w:nsid w:val="5E790870"/>
     <w:multiLevelType w:val="hybridMultilevel"/>
     <w:tmpl w:val="716EE940"/>
@@ -137,8 +1136,126 @@
       </w:pPr>
     </w:lvl>
   </w:abstractNum>
+  <w:abstractNum w:abstractNumId="2" w15:restartNumberingAfterBreak="0">
+    <w:nsid w:val="75BB661C"/>
+    <w:multiLevelType w:val="hybridMultilevel"/>
+    <w:tmpl w:val="86FCD51E"/>
+    <w:lvl w:ilvl="0" w:tplc="399ED100">
+      <w:numFmt w:val="bullet"/>
+      <w:lvlText w:val="-"/>
+      <w:lvlJc w:val="left"/>
+      <w:pPr>
+        <w:ind w:left="720" w:hanging="360"/>
+      </w:pPr>
+      <w:rPr>
+        <w:rFonts w:ascii="Calibri" w:eastAsiaTheme="minorHAnsi" w:hAnsi="Calibri" w:cs="Calibri" w:hint="default"/>
+      </w:rPr>
+    </w:lvl>
+    <w:lvl w:ilvl="1" w:tplc="040E0003">
+      <w:start w:val="1"/>
+      <w:numFmt w:val="bullet"/>
+      <w:lvlText w:val="o"/>
+      <w:lvlJc w:val="left"/>
+      <w:pPr>
+        <w:ind w:left="1440" w:hanging="360"/>
+      </w:pPr>
+      <w:rPr>
+        <w:rFonts w:ascii="Courier New" w:hAnsi="Courier New" w:cs="Courier New" w:hint="default"/>
+      </w:rPr>
+    </w:lvl>
+    <w:lvl w:ilvl="2" w:tplc="040E0005" w:tentative="1">
+      <w:start w:val="1"/>
+      <w:numFmt w:val="bullet"/>
+      <w:lvlText w:val=""/>
+      <w:lvlJc w:val="left"/>
+      <w:pPr>
+        <w:ind w:left="2160" w:hanging="360"/>
+      </w:pPr>
+      <w:rPr>
+        <w:rFonts w:ascii="Wingdings" w:hAnsi="Wingdings" w:hint="default"/>
+      </w:rPr>
+    </w:lvl>
+    <w:lvl w:ilvl="3" w:tplc="040E0001" w:tentative="1">
+      <w:start w:val="1"/>
+      <w:numFmt w:val="bullet"/>
+      <w:lvlText w:val=""/>
+      <w:lvlJc w:val="left"/>
+      <w:pPr>
+        <w:ind w:left="2880" w:hanging="360"/>
+      </w:pPr>
+      <w:rPr>
+        <w:rFonts w:ascii="Symbol" w:hAnsi="Symbol" w:hint="default"/>
+      </w:rPr>
+    </w:lvl>
+    <w:lvl w:ilvl="4" w:tplc="040E0003" w:tentative="1">
+      <w:start w:val="1"/>
+      <w:numFmt w:val="bullet"/>
+      <w:lvlText w:val="o"/>
+      <w:lvlJc w:val="left"/>
+      <w:pPr>
+        <w:ind w:left="3600" w:hanging="360"/>
+      </w:pPr>
+      <w:rPr>
+        <w:rFonts w:ascii="Courier New" w:hAnsi="Courier New" w:cs="Courier New" w:hint="default"/>
+      </w:rPr>
+    </w:lvl>
+    <w:lvl w:ilvl="5" w:tplc="040E0005" w:tentative="1">
+      <w:start w:val="1"/>
+      <w:numFmt w:val="bullet"/>
+      <w:lvlText w:val=""/>
+      <w:lvlJc w:val="left"/>
+      <w:pPr>
+        <w:ind w:left="4320" w:hanging="360"/>
+      </w:pPr>
+      <w:rPr>
+        <w:rFonts w:ascii="Wingdings" w:hAnsi="Wingdings" w:hint="default"/>
+      </w:rPr>
+    </w:lvl>
+    <w:lvl w:ilvl="6" w:tplc="040E0001" w:tentative="1">
+      <w:start w:val="1"/>
+      <w:numFmt w:val="bullet"/>
+      <w:lvlText w:val=""/>
+      <w:lvlJc w:val="left"/>
+      <w:pPr>
+        <w:ind w:left="5040" w:hanging="360"/>
+      </w:pPr>
+      <w:rPr>
+        <w:rFonts w:ascii="Symbol" w:hAnsi="Symbol" w:hint="default"/>
+      </w:rPr>
+    </w:lvl>
+    <w:lvl w:ilvl="7" w:tplc="040E0003" w:tentative="1">
+      <w:start w:val="1"/>
+      <w:numFmt w:val="bullet"/>
+      <w:lvlText w:val="o"/>
+      <w:lvlJc w:val="left"/>
+      <w:pPr>
+        <w:ind w:left="5760" w:hanging="360"/>
+      </w:pPr>
+      <w:rPr>
+        <w:rFonts w:ascii="Courier New" w:hAnsi="Courier New" w:cs="Courier New" w:hint="default"/>
+      </w:rPr>
+    </w:lvl>
+    <w:lvl w:ilvl="8" w:tplc="040E0005" w:tentative="1">
+      <w:start w:val="1"/>
+      <w:numFmt w:val="bullet"/>
+      <w:lvlText w:val=""/>
+      <w:lvlJc w:val="left"/>
+      <w:pPr>
+        <w:ind w:left="6480" w:hanging="360"/>
+      </w:pPr>
+      <w:rPr>
+        <w:rFonts w:ascii="Wingdings" w:hAnsi="Wingdings" w:hint="default"/>
+      </w:rPr>
+    </w:lvl>
+  </w:abstractNum>
   <w:num w:numId="1" w16cid:durableId="1654138149">
+    <w:abstractNumId w:val="1"/>
+  </w:num>
+  <w:num w:numId="2" w16cid:durableId="919755993">
     <w:abstractNumId w:val="0"/>
+  </w:num>
+  <w:num w:numId="3" w16cid:durableId="466358436">
+    <w:abstractNumId w:val="2"/>
   </w:num>
 </w:numbering>
 </file>
@@ -542,6 +1659,71 @@
     <w:name w:val="Normal"/>
     <w:qFormat/>
   </w:style>
+  <w:style w:type="paragraph" w:styleId="Cmsor1">
+    <w:name w:val="heading 1"/>
+    <w:basedOn w:val="Norml"/>
+    <w:next w:val="Norml"/>
+    <w:link w:val="Cmsor1Char"/>
+    <w:uiPriority w:val="9"/>
+    <w:qFormat/>
+    <w:rsid w:val="00967CF1"/>
+    <w:pPr>
+      <w:keepNext/>
+      <w:keepLines/>
+      <w:spacing w:before="240" w:after="0"/>
+      <w:outlineLvl w:val="0"/>
+    </w:pPr>
+    <w:rPr>
+      <w:rFonts w:asciiTheme="majorHAnsi" w:eastAsiaTheme="majorEastAsia" w:hAnsiTheme="majorHAnsi" w:cstheme="majorBidi"/>
+      <w:color w:val="2F5496" w:themeColor="accent1" w:themeShade="BF"/>
+      <w:sz w:val="32"/>
+      <w:szCs w:val="32"/>
+    </w:rPr>
+  </w:style>
+  <w:style w:type="paragraph" w:styleId="Cmsor2">
+    <w:name w:val="heading 2"/>
+    <w:basedOn w:val="Norml"/>
+    <w:next w:val="Norml"/>
+    <w:link w:val="Cmsor2Char"/>
+    <w:uiPriority w:val="9"/>
+    <w:unhideWhenUsed/>
+    <w:qFormat/>
+    <w:rsid w:val="00CA119C"/>
+    <w:pPr>
+      <w:keepNext/>
+      <w:keepLines/>
+      <w:spacing w:before="40" w:after="0"/>
+      <w:outlineLvl w:val="1"/>
+    </w:pPr>
+    <w:rPr>
+      <w:rFonts w:asciiTheme="majorHAnsi" w:eastAsiaTheme="majorEastAsia" w:hAnsiTheme="majorHAnsi" w:cstheme="majorBidi"/>
+      <w:color w:val="2F5496" w:themeColor="accent1" w:themeShade="BF"/>
+      <w:sz w:val="26"/>
+      <w:szCs w:val="26"/>
+    </w:rPr>
+  </w:style>
+  <w:style w:type="paragraph" w:styleId="Cmsor3">
+    <w:name w:val="heading 3"/>
+    <w:basedOn w:val="Norml"/>
+    <w:next w:val="Norml"/>
+    <w:link w:val="Cmsor3Char"/>
+    <w:uiPriority w:val="9"/>
+    <w:unhideWhenUsed/>
+    <w:qFormat/>
+    <w:rsid w:val="00436003"/>
+    <w:pPr>
+      <w:keepNext/>
+      <w:keepLines/>
+      <w:spacing w:before="40" w:after="0"/>
+      <w:outlineLvl w:val="2"/>
+    </w:pPr>
+    <w:rPr>
+      <w:rFonts w:asciiTheme="majorHAnsi" w:eastAsiaTheme="majorEastAsia" w:hAnsiTheme="majorHAnsi" w:cstheme="majorBidi"/>
+      <w:color w:val="1F3763" w:themeColor="accent1" w:themeShade="7F"/>
+      <w:sz w:val="24"/>
+      <w:szCs w:val="24"/>
+    </w:rPr>
+  </w:style>
   <w:style w:type="character" w:default="1" w:styleId="Bekezdsalapbettpusa">
     <w:name w:val="Default Paragraph Font"/>
     <w:uiPriority w:val="1"/>
@@ -580,6 +1762,102 @@
       <w:ind w:left="720"/>
       <w:contextualSpacing/>
     </w:pPr>
+  </w:style>
+  <w:style w:type="paragraph" w:styleId="Cm">
+    <w:name w:val="Title"/>
+    <w:basedOn w:val="Norml"/>
+    <w:next w:val="Norml"/>
+    <w:link w:val="CmChar"/>
+    <w:uiPriority w:val="10"/>
+    <w:qFormat/>
+    <w:rsid w:val="00967CF1"/>
+    <w:pPr>
+      <w:spacing w:after="0" w:line="240" w:lineRule="auto"/>
+      <w:contextualSpacing/>
+    </w:pPr>
+    <w:rPr>
+      <w:rFonts w:asciiTheme="majorHAnsi" w:eastAsiaTheme="majorEastAsia" w:hAnsiTheme="majorHAnsi" w:cstheme="majorBidi"/>
+      <w:spacing w:val="-10"/>
+      <w:kern w:val="28"/>
+      <w:sz w:val="56"/>
+      <w:szCs w:val="56"/>
+    </w:rPr>
+  </w:style>
+  <w:style w:type="character" w:customStyle="1" w:styleId="CmChar">
+    <w:name w:val="Cím Char"/>
+    <w:basedOn w:val="Bekezdsalapbettpusa"/>
+    <w:link w:val="Cm"/>
+    <w:uiPriority w:val="10"/>
+    <w:rsid w:val="00967CF1"/>
+    <w:rPr>
+      <w:rFonts w:asciiTheme="majorHAnsi" w:eastAsiaTheme="majorEastAsia" w:hAnsiTheme="majorHAnsi" w:cstheme="majorBidi"/>
+      <w:spacing w:val="-10"/>
+      <w:kern w:val="28"/>
+      <w:sz w:val="56"/>
+      <w:szCs w:val="56"/>
+    </w:rPr>
+  </w:style>
+  <w:style w:type="character" w:customStyle="1" w:styleId="Cmsor1Char">
+    <w:name w:val="Címsor 1 Char"/>
+    <w:basedOn w:val="Bekezdsalapbettpusa"/>
+    <w:link w:val="Cmsor1"/>
+    <w:uiPriority w:val="9"/>
+    <w:rsid w:val="00967CF1"/>
+    <w:rPr>
+      <w:rFonts w:asciiTheme="majorHAnsi" w:eastAsiaTheme="majorEastAsia" w:hAnsiTheme="majorHAnsi" w:cstheme="majorBidi"/>
+      <w:color w:val="2F5496" w:themeColor="accent1" w:themeShade="BF"/>
+      <w:sz w:val="32"/>
+      <w:szCs w:val="32"/>
+    </w:rPr>
+  </w:style>
+  <w:style w:type="character" w:customStyle="1" w:styleId="Cmsor2Char">
+    <w:name w:val="Címsor 2 Char"/>
+    <w:basedOn w:val="Bekezdsalapbettpusa"/>
+    <w:link w:val="Cmsor2"/>
+    <w:uiPriority w:val="9"/>
+    <w:rsid w:val="00CA119C"/>
+    <w:rPr>
+      <w:rFonts w:asciiTheme="majorHAnsi" w:eastAsiaTheme="majorEastAsia" w:hAnsiTheme="majorHAnsi" w:cstheme="majorBidi"/>
+      <w:color w:val="2F5496" w:themeColor="accent1" w:themeShade="BF"/>
+      <w:sz w:val="26"/>
+      <w:szCs w:val="26"/>
+    </w:rPr>
+  </w:style>
+  <w:style w:type="character" w:customStyle="1" w:styleId="Cmsor3Char">
+    <w:name w:val="Címsor 3 Char"/>
+    <w:basedOn w:val="Bekezdsalapbettpusa"/>
+    <w:link w:val="Cmsor3"/>
+    <w:uiPriority w:val="9"/>
+    <w:rsid w:val="00436003"/>
+    <w:rPr>
+      <w:rFonts w:asciiTheme="majorHAnsi" w:eastAsiaTheme="majorEastAsia" w:hAnsiTheme="majorHAnsi" w:cstheme="majorBidi"/>
+      <w:color w:val="1F3763" w:themeColor="accent1" w:themeShade="7F"/>
+      <w:sz w:val="24"/>
+      <w:szCs w:val="24"/>
+    </w:rPr>
+  </w:style>
+  <w:style w:type="character" w:styleId="Hiperhivatkozs">
+    <w:name w:val="Hyperlink"/>
+    <w:basedOn w:val="Bekezdsalapbettpusa"/>
+    <w:uiPriority w:val="99"/>
+    <w:unhideWhenUsed/>
+    <w:rsid w:val="00FE4D98"/>
+    <w:rPr>
+      <w:color w:val="0563C1" w:themeColor="hyperlink"/>
+      <w:u w:val="single"/>
+    </w:rPr>
+  </w:style>
+  <w:style w:type="character" w:styleId="Feloldatlanmegemlts">
+    <w:name w:val="Unresolved Mention"/>
+    <w:basedOn w:val="Bekezdsalapbettpusa"/>
+    <w:uiPriority w:val="99"/>
+    <w:semiHidden/>
+    <w:unhideWhenUsed/>
+    <w:rsid w:val="00FE4D98"/>
+    <w:rPr>
+      <w:color w:val="605E5C"/>
+      <w:shd w:val="clear" w:color="auto" w:fill="E1DFDD"/>
+    </w:rPr>
   </w:style>
 </w:styles>
 </file>

</xml_diff>